<commit_message>
Correct format in word
</commit_message>
<xml_diff>
--- a/Documentation.docx
+++ b/Documentation.docx
@@ -18276,6 +18276,34 @@
     <w:p>
       <w:pPr>
         <w:spacing w:line="276" w:lineRule="auto"/>
+        <w:ind w:firstLine="720"/>
+        <w:jc w:val="both"/>
+        <w:rPr>
+          <w:rFonts w:ascii="Courier New" w:hAnsi="Courier New" w:cs="Courier New"/>
+          <w:color w:val="808080" w:themeColor="background1" w:themeShade="80"/>
+          <w:sz w:val="22"/>
+          <w:szCs w:val="22"/>
+          <w:lang w:val="en-US"/>
+        </w:rPr>
+      </w:pPr>
+    </w:p>
+    <w:p>
+      <w:pPr>
+        <w:spacing w:line="276" w:lineRule="auto"/>
+        <w:ind w:firstLine="720"/>
+        <w:jc w:val="both"/>
+        <w:rPr>
+          <w:rFonts w:ascii="Courier New" w:hAnsi="Courier New" w:cs="Courier New"/>
+          <w:color w:val="808080" w:themeColor="background1" w:themeShade="80"/>
+          <w:sz w:val="22"/>
+          <w:szCs w:val="22"/>
+          <w:lang w:val="en-US"/>
+        </w:rPr>
+      </w:pPr>
+    </w:p>
+    <w:p>
+      <w:pPr>
+        <w:spacing w:line="276" w:lineRule="auto"/>
         <w:jc w:val="both"/>
         <w:rPr>
           <w:rFonts w:ascii="Cambria" w:hAnsi="Cambria"/>
@@ -18874,7 +18902,6 @@
           <w:szCs w:val="22"/>
           <w:lang w:val="en-US"/>
         </w:rPr>
-        <w:lastRenderedPageBreak/>
         <w:t>I see you are holding a doll just like mine.</w:t>
       </w:r>
     </w:p>
@@ -19329,26 +19356,6 @@
         </w:rPr>
         <w:t>command to stop the execution. Congratulations, you have beaten the game.</w:t>
       </w:r>
-    </w:p>
-    <w:p>
-      <w:pPr>
-        <w:spacing w:line="276" w:lineRule="auto"/>
-        <w:jc w:val="both"/>
-        <w:rPr>
-          <w:rFonts w:ascii="Cambria" w:hAnsi="Cambria"/>
-          <w:lang w:val="en-US"/>
-        </w:rPr>
-      </w:pPr>
-    </w:p>
-    <w:p>
-      <w:pPr>
-        <w:spacing w:line="276" w:lineRule="auto"/>
-        <w:jc w:val="both"/>
-        <w:rPr>
-          <w:rFonts w:ascii="Cambria" w:hAnsi="Cambria"/>
-          <w:lang w:val="en-US"/>
-        </w:rPr>
-      </w:pPr>
     </w:p>
     <w:p>
       <w:pPr>

</xml_diff>